<commit_message>
documentation - added pictures
</commit_message>
<xml_diff>
--- a/doc/Kyrys_performance.docx
+++ b/doc/Kyrys_performance.docx
@@ -6,13 +6,8 @@
       <w:pPr>
         <w:pStyle w:val="Heading1"/>
       </w:pPr>
-      <w:proofErr w:type="spellStart"/>
-      <w:r>
-        <w:t>Kyrys</w:t>
-      </w:r>
-      <w:proofErr w:type="spellEnd"/>
-      <w:r>
-        <w:t xml:space="preserve"> – performance analysis</w:t>
+      <w:r>
+        <w:t>Kyrys – performance analysis</w:t>
       </w:r>
     </w:p>
     <w:p/>
@@ -20,27 +15,15 @@
       <w:r>
         <w:t xml:space="preserve">To measure the bottlenecks of our application we used the tool </w:t>
       </w:r>
-      <w:proofErr w:type="spellStart"/>
       <w:r>
         <w:rPr>
           <w:i/>
         </w:rPr>
         <w:t>gcov</w:t>
       </w:r>
-      <w:proofErr w:type="spellEnd"/>
-      <w:r>
-        <w:t xml:space="preserve">, which is part of the </w:t>
-      </w:r>
-      <w:proofErr w:type="spellStart"/>
-      <w:r>
-        <w:t>mingw</w:t>
-      </w:r>
-      <w:proofErr w:type="spellEnd"/>
-      <w:r>
-        <w:t xml:space="preserve"> distribution. This tool outputs the usage of each line of the source code to a file, which we can read and analyze.</w:t>
-      </w:r>
-      <w:bookmarkStart w:id="0" w:name="_GoBack"/>
-      <w:bookmarkEnd w:id="0"/>
+      <w:r>
+        <w:t>, which is part of the mingw distribution. This tool outputs the usage of each line of the source code to a file, which we can read and analyze.</w:t>
+      </w:r>
     </w:p>
     <w:p>
       <w:pPr>
@@ -68,29 +51,8 @@
           <w:numId w:val="1"/>
         </w:numPr>
       </w:pPr>
-      <w:proofErr w:type="gramStart"/>
-      <w:r>
-        <w:t>Parse(</w:t>
-      </w:r>
-      <w:proofErr w:type="gramEnd"/>
-      <w:r>
-        <w:t xml:space="preserve">) – this message tries to parse input string as JSON message, if it’s valid it executes particular command that is in the message. Only </w:t>
-      </w:r>
-      <w:proofErr w:type="spellStart"/>
-      <w:r>
-        <w:t>Qt</w:t>
-      </w:r>
-      <w:proofErr w:type="spellEnd"/>
-      <w:r>
-        <w:t xml:space="preserve"> functions are used in this part, no loops. Performance depends on the message size, </w:t>
-      </w:r>
-      <w:proofErr w:type="spellStart"/>
-      <w:r>
-        <w:t>Qt</w:t>
-      </w:r>
-      <w:proofErr w:type="spellEnd"/>
-      <w:r>
-        <w:t xml:space="preserve"> implementation and computer capabilities.</w:t>
+      <w:r>
+        <w:t>Parse() – this message tries to parse input string as JSON message, if it’s valid it executes particular command that is in the message. Only Qt functions are used in this part, no loops. Performance depends on the message size, Qt implementation and computer capabilities.</w:t>
       </w:r>
     </w:p>
     <w:p>
@@ -101,13 +63,8 @@
           <w:numId w:val="1"/>
         </w:numPr>
       </w:pPr>
-      <w:proofErr w:type="gramStart"/>
-      <w:r>
-        <w:t>Execute(</w:t>
-      </w:r>
-      <w:proofErr w:type="gramEnd"/>
-      <w:r>
-        <w:t>) – in Execute() the parser determines what method shall it use and uses that method. It’s implemented as a simple switch like structure, no loops.</w:t>
+      <w:r>
+        <w:t>Execute() – in Execute() the parser determines what method shall it use and uses that method. It’s implemented as a simple switch like structure, no loops.</w:t>
       </w:r>
     </w:p>
     <w:p>
@@ -118,13 +75,8 @@
           <w:numId w:val="1"/>
         </w:numPr>
       </w:pPr>
-      <w:proofErr w:type="gramStart"/>
-      <w:r>
-        <w:t>Register(</w:t>
-      </w:r>
-      <w:proofErr w:type="gramEnd"/>
-      <w:r>
-        <w:t xml:space="preserve">) – this function accepts an Item object as parameter and based on its content, it registers the user (aka adds user to database). This function reads the whole database (since it’s only a file) and appends the new user to its end. </w:t>
+      <w:r>
+        <w:t xml:space="preserve">Register() – this function accepts an Item object as parameter and based on its content, it registers the user (aka adds user to database). This function reads the whole database (since it’s only a file) and appends the new user to its end. </w:t>
       </w:r>
     </w:p>
     <w:p>
@@ -140,6 +92,152 @@
     </w:p>
     <w:p>
       <w:pPr>
+        <w:pStyle w:val="ListParagraph"/>
+        <w:rPr>
+          <w:rStyle w:val="CommentReference"/>
+        </w:rPr>
+      </w:pPr>
+    </w:p>
+    <w:p>
+      <w:pPr>
+        <w:jc w:val="left"/>
+        <w:rPr>
+          <w:noProof/>
+        </w:rPr>
+      </w:pPr>
+      <w:r>
+        <w:rPr>
+          <w:noProof/>
+        </w:rPr>
+        <w:lastRenderedPageBreak/>
+        <w:t>Before optimization, we can see usage of vector and two loops, one of which can be removed.</w:t>
+      </w:r>
+      <w:r>
+        <w:rPr>
+          <w:noProof/>
+        </w:rPr>
+        <w:drawing>
+          <wp:inline distT="0" distB="0" distL="0" distR="0" wp14:anchorId="3C32F109" wp14:editId="0955BD0A">
+            <wp:extent cx="5943600" cy="4123055"/>
+            <wp:effectExtent l="0" t="0" r="0" b="0"/>
+            <wp:docPr id="2" name="Picture 2"/>
+            <wp:cNvGraphicFramePr>
+              <a:graphicFrameLocks xmlns:a="http://schemas.openxmlformats.org/drawingml/2006/main" noChangeAspect="1"/>
+            </wp:cNvGraphicFramePr>
+            <a:graphic xmlns:a="http://schemas.openxmlformats.org/drawingml/2006/main">
+              <a:graphicData uri="http://schemas.openxmlformats.org/drawingml/2006/picture">
+                <pic:pic xmlns:pic="http://schemas.openxmlformats.org/drawingml/2006/picture">
+                  <pic:nvPicPr>
+                    <pic:cNvPr id="2" name="start.png"/>
+                    <pic:cNvPicPr/>
+                  </pic:nvPicPr>
+                  <pic:blipFill>
+                    <a:blip r:embed="rId6">
+                      <a:extLst>
+                        <a:ext uri="{28A0092B-C50C-407E-A947-70E740481C1C}">
+                          <a14:useLocalDpi xmlns:a14="http://schemas.microsoft.com/office/drawing/2010/main" val="0"/>
+                        </a:ext>
+                      </a:extLst>
+                    </a:blip>
+                    <a:stretch>
+                      <a:fillRect/>
+                    </a:stretch>
+                  </pic:blipFill>
+                  <pic:spPr>
+                    <a:xfrm>
+                      <a:off x="0" y="0"/>
+                      <a:ext cx="5943600" cy="4123055"/>
+                    </a:xfrm>
+                    <a:prstGeom prst="rect">
+                      <a:avLst/>
+                    </a:prstGeom>
+                  </pic:spPr>
+                </pic:pic>
+              </a:graphicData>
+            </a:graphic>
+          </wp:inline>
+        </w:drawing>
+      </w:r>
+    </w:p>
+    <w:p>
+      <w:pPr>
+        <w:jc w:val="left"/>
+        <w:rPr>
+          <w:rStyle w:val="CommentReference"/>
+          <w:noProof/>
+          <w:sz w:val="22"/>
+          <w:szCs w:val="22"/>
+        </w:rPr>
+      </w:pPr>
+      <w:r>
+        <w:rPr>
+          <w:noProof/>
+        </w:rPr>
+        <w:t>After optimization, one loop was removed and there is no use of vector.</w:t>
+      </w:r>
+    </w:p>
+    <w:p>
+      <w:bookmarkStart w:id="0" w:name="_GoBack"/>
+      <w:r>
+        <w:rPr>
+          <w:noProof/>
+        </w:rPr>
+        <w:drawing>
+          <wp:inline distT="0" distB="0" distL="0" distR="0">
+            <wp:extent cx="5505450" cy="3473036"/>
+            <wp:effectExtent l="0" t="0" r="0" b="0"/>
+            <wp:docPr id="1" name="Picture 1"/>
+            <wp:cNvGraphicFramePr>
+              <a:graphicFrameLocks xmlns:a="http://schemas.openxmlformats.org/drawingml/2006/main" noChangeAspect="1"/>
+            </wp:cNvGraphicFramePr>
+            <a:graphic xmlns:a="http://schemas.openxmlformats.org/drawingml/2006/main">
+              <a:graphicData uri="http://schemas.openxmlformats.org/drawingml/2006/picture">
+                <pic:pic xmlns:pic="http://schemas.openxmlformats.org/drawingml/2006/picture">
+                  <pic:nvPicPr>
+                    <pic:cNvPr id="1" name="improved.png"/>
+                    <pic:cNvPicPr/>
+                  </pic:nvPicPr>
+                  <pic:blipFill>
+                    <a:blip r:embed="rId7">
+                      <a:extLst>
+                        <a:ext uri="{28A0092B-C50C-407E-A947-70E740481C1C}">
+                          <a14:useLocalDpi xmlns:a14="http://schemas.microsoft.com/office/drawing/2010/main" val="0"/>
+                        </a:ext>
+                      </a:extLst>
+                    </a:blip>
+                    <a:stretch>
+                      <a:fillRect/>
+                    </a:stretch>
+                  </pic:blipFill>
+                  <pic:spPr>
+                    <a:xfrm>
+                      <a:off x="0" y="0"/>
+                      <a:ext cx="5509735" cy="3475739"/>
+                    </a:xfrm>
+                    <a:prstGeom prst="rect">
+                      <a:avLst/>
+                    </a:prstGeom>
+                  </pic:spPr>
+                </pic:pic>
+              </a:graphicData>
+            </a:graphic>
+          </wp:inline>
+        </w:drawing>
+      </w:r>
+      <w:bookmarkEnd w:id="0"/>
+    </w:p>
+    <w:p>
+      <w:pPr>
+        <w:pStyle w:val="ListParagraph"/>
+      </w:pPr>
+    </w:p>
+    <w:p>
+      <w:pPr>
+        <w:pStyle w:val="ListParagraph"/>
+      </w:pPr>
+    </w:p>
+    <w:p>
+      <w:pPr>
         <w:pStyle w:val="Heading2"/>
       </w:pPr>
       <w:r>
@@ -161,15 +259,7 @@
     </w:p>
     <w:p>
       <w:r>
-        <w:t xml:space="preserve">Item is responsible for handling items, which represent what is supposed to happen inside the server. The constructor of this class accepts a JSON document and extracts information from this document. The performance depends on </w:t>
-      </w:r>
-      <w:proofErr w:type="spellStart"/>
-      <w:r>
-        <w:t>Qt</w:t>
-      </w:r>
-      <w:proofErr w:type="spellEnd"/>
-      <w:r>
-        <w:t xml:space="preserve"> implementation.</w:t>
+        <w:t>Item is responsible for handling items, which represent what is supposed to happen inside the server. The constructor of this class accepts a JSON document and extracts information from this document. The performance depends on Qt implementation.</w:t>
       </w:r>
     </w:p>
     <w:p>
@@ -180,13 +270,8 @@
           <w:numId w:val="1"/>
         </w:numPr>
       </w:pPr>
-      <w:proofErr w:type="gramStart"/>
-      <w:r>
-        <w:t>Serialize(</w:t>
-      </w:r>
-      <w:proofErr w:type="gramEnd"/>
-      <w:r>
-        <w:t>) – this function serializes the content of the item to string, so it is possible to write the content to file. All it does is concatenates a string.</w:t>
+      <w:r>
+        <w:t>Serialize() – this function serializes the content of the item to string, so it is possible to write the content to file. All it does is concatenates a string.</w:t>
       </w:r>
     </w:p>
     <w:p>
@@ -197,50 +282,21 @@
           <w:numId w:val="1"/>
         </w:numPr>
       </w:pPr>
-      <w:proofErr w:type="spellStart"/>
-      <w:proofErr w:type="gramStart"/>
-      <w:r>
-        <w:t>IsValid</w:t>
-      </w:r>
-      <w:proofErr w:type="spellEnd"/>
-      <w:r>
-        <w:t>(</w:t>
-      </w:r>
-      <w:proofErr w:type="gramEnd"/>
-      <w:r>
-        <w:t>) – checks whether all parts of Item are valid (are not empty etc.)</w:t>
+      <w:r>
+        <w:t>IsValid() – checks whether all parts of Item are valid (are not empty etc.)</w:t>
       </w:r>
     </w:p>
     <w:p>
       <w:pPr>
         <w:pStyle w:val="Heading2"/>
       </w:pPr>
-      <w:proofErr w:type="spellStart"/>
-      <w:r>
-        <w:lastRenderedPageBreak/>
-        <w:t>Utils</w:t>
-      </w:r>
-      <w:proofErr w:type="spellEnd"/>
-      <w:r>
-        <w:t xml:space="preserve"> – Random</w:t>
-      </w:r>
-    </w:p>
-    <w:p>
-      <w:r>
-        <w:t xml:space="preserve">This class contains functions for work with random numbers, strings etc. We will probably extend it in the future, so far it only has one function – </w:t>
-      </w:r>
-      <w:proofErr w:type="spellStart"/>
-      <w:proofErr w:type="gramStart"/>
-      <w:r>
-        <w:t>getRandomString</w:t>
-      </w:r>
-      <w:proofErr w:type="spellEnd"/>
-      <w:r>
-        <w:t>(</w:t>
-      </w:r>
-      <w:proofErr w:type="gramEnd"/>
-      <w:r>
-        <w:t>).</w:t>
+      <w:r>
+        <w:t>Utils – Random</w:t>
+      </w:r>
+    </w:p>
+    <w:p>
+      <w:r>
+        <w:t>This class contains functions for work with random numbers, strings etc. We will probably extend it in the future, so far it only has one function – getRandomString().</w:t>
       </w:r>
     </w:p>
     <w:p>
@@ -251,39 +307,8 @@
           <w:numId w:val="1"/>
         </w:numPr>
       </w:pPr>
-      <w:proofErr w:type="spellStart"/>
-      <w:proofErr w:type="gramStart"/>
-      <w:r>
-        <w:t>getRandomString</w:t>
-      </w:r>
-      <w:proofErr w:type="spellEnd"/>
-      <w:r>
-        <w:t>(</w:t>
-      </w:r>
-      <w:proofErr w:type="gramEnd"/>
-      <w:r>
-        <w:t xml:space="preserve">) – creates a random string of desired length. Uses a </w:t>
-      </w:r>
-      <w:proofErr w:type="spellStart"/>
-      <w:r>
-        <w:t>Qt</w:t>
-      </w:r>
-      <w:proofErr w:type="spellEnd"/>
-      <w:r>
-        <w:t xml:space="preserve"> </w:t>
-      </w:r>
-      <w:proofErr w:type="spellStart"/>
-      <w:proofErr w:type="gramStart"/>
-      <w:r>
-        <w:t>qrand</w:t>
-      </w:r>
-      <w:proofErr w:type="spellEnd"/>
-      <w:r>
-        <w:t>(</w:t>
-      </w:r>
-      <w:proofErr w:type="gramEnd"/>
-      <w:r>
-        <w:t>) generator and contains a for loop which counts to the desired length of the random string (default length is 10). It generates a (pseudo) random number in each iteration of the loop, gets a number from the available characters at the random index and appends the character to the resulting string.</w:t>
+      <w:r>
+        <w:t>getRandomString() – creates a random string of desired length. Uses a Qt qrand() generator and contains a for loop which counts to the desired length of the random string (default length is 10). It generates a (pseudo) random number in each iteration of the loop, gets a number from the available characters at the random index and appends the character to the resulting string.</w:t>
       </w:r>
     </w:p>
     <w:sectPr>
@@ -864,6 +889,7 @@
   <w:style w:type="character" w:default="1" w:styleId="DefaultParagraphFont">
     <w:name w:val="Default Paragraph Font"/>
     <w:uiPriority w:val="1"/>
+    <w:semiHidden/>
     <w:unhideWhenUsed/>
   </w:style>
   <w:style w:type="table" w:default="1" w:styleId="TableNormal">
@@ -923,6 +949,106 @@
       <w:ind w:left="720"/>
       <w:contextualSpacing/>
     </w:pPr>
+  </w:style>
+  <w:style w:type="character" w:styleId="CommentReference">
+    <w:name w:val="annotation reference"/>
+    <w:basedOn w:val="DefaultParagraphFont"/>
+    <w:uiPriority w:val="99"/>
+    <w:semiHidden/>
+    <w:unhideWhenUsed/>
+    <w:rsid w:val="007B10B5"/>
+    <w:rPr>
+      <w:sz w:val="16"/>
+      <w:szCs w:val="16"/>
+    </w:rPr>
+  </w:style>
+  <w:style w:type="paragraph" w:styleId="CommentText">
+    <w:name w:val="annotation text"/>
+    <w:basedOn w:val="Normal"/>
+    <w:link w:val="CommentTextChar"/>
+    <w:uiPriority w:val="99"/>
+    <w:semiHidden/>
+    <w:unhideWhenUsed/>
+    <w:rsid w:val="007B10B5"/>
+    <w:pPr>
+      <w:spacing w:line="240" w:lineRule="auto"/>
+    </w:pPr>
+    <w:rPr>
+      <w:sz w:val="20"/>
+      <w:szCs w:val="20"/>
+    </w:rPr>
+  </w:style>
+  <w:style w:type="character" w:customStyle="1" w:styleId="CommentTextChar">
+    <w:name w:val="Comment Text Char"/>
+    <w:basedOn w:val="DefaultParagraphFont"/>
+    <w:link w:val="CommentText"/>
+    <w:uiPriority w:val="99"/>
+    <w:semiHidden/>
+    <w:rsid w:val="007B10B5"/>
+    <w:rPr>
+      <w:rFonts w:ascii="Palatino Linotype" w:hAnsi="Palatino Linotype"/>
+      <w:sz w:val="20"/>
+      <w:szCs w:val="20"/>
+    </w:rPr>
+  </w:style>
+  <w:style w:type="paragraph" w:styleId="CommentSubject">
+    <w:name w:val="annotation subject"/>
+    <w:basedOn w:val="CommentText"/>
+    <w:next w:val="CommentText"/>
+    <w:link w:val="CommentSubjectChar"/>
+    <w:uiPriority w:val="99"/>
+    <w:semiHidden/>
+    <w:unhideWhenUsed/>
+    <w:rsid w:val="007B10B5"/>
+    <w:rPr>
+      <w:b/>
+      <w:bCs/>
+    </w:rPr>
+  </w:style>
+  <w:style w:type="character" w:customStyle="1" w:styleId="CommentSubjectChar">
+    <w:name w:val="Comment Subject Char"/>
+    <w:basedOn w:val="CommentTextChar"/>
+    <w:link w:val="CommentSubject"/>
+    <w:uiPriority w:val="99"/>
+    <w:semiHidden/>
+    <w:rsid w:val="007B10B5"/>
+    <w:rPr>
+      <w:rFonts w:ascii="Palatino Linotype" w:hAnsi="Palatino Linotype"/>
+      <w:b/>
+      <w:bCs/>
+      <w:sz w:val="20"/>
+      <w:szCs w:val="20"/>
+    </w:rPr>
+  </w:style>
+  <w:style w:type="paragraph" w:styleId="BalloonText">
+    <w:name w:val="Balloon Text"/>
+    <w:basedOn w:val="Normal"/>
+    <w:link w:val="BalloonTextChar"/>
+    <w:uiPriority w:val="99"/>
+    <w:semiHidden/>
+    <w:unhideWhenUsed/>
+    <w:rsid w:val="007B10B5"/>
+    <w:pPr>
+      <w:spacing w:after="0" w:line="240" w:lineRule="auto"/>
+    </w:pPr>
+    <w:rPr>
+      <w:rFonts w:ascii="Segoe UI" w:hAnsi="Segoe UI" w:cs="Segoe UI"/>
+      <w:sz w:val="18"/>
+      <w:szCs w:val="18"/>
+    </w:rPr>
+  </w:style>
+  <w:style w:type="character" w:customStyle="1" w:styleId="BalloonTextChar">
+    <w:name w:val="Balloon Text Char"/>
+    <w:basedOn w:val="DefaultParagraphFont"/>
+    <w:link w:val="BalloonText"/>
+    <w:uiPriority w:val="99"/>
+    <w:semiHidden/>
+    <w:rsid w:val="007B10B5"/>
+    <w:rPr>
+      <w:rFonts w:ascii="Segoe UI" w:hAnsi="Segoe UI" w:cs="Segoe UI"/>
+      <w:sz w:val="18"/>
+      <w:szCs w:val="18"/>
+    </w:rPr>
   </w:style>
 </w:styles>
 </file>
@@ -1186,4 +1312,16 @@
     </a:ext>
   </a:extLst>
 </a:theme>
+</file>
+
+<file path=customXml/item1.xml><?xml version="1.0" encoding="utf-8"?>
+<b:Sources xmlns:b="http://schemas.openxmlformats.org/officeDocument/2006/bibliography" xmlns="http://schemas.openxmlformats.org/officeDocument/2006/bibliography" SelectedStyle="\APASixthEditionOfficeOnline.xsl" StyleName="APA" Version="6"/>
+</file>
+
+<file path=customXml/itemProps1.xml><?xml version="1.0" encoding="utf-8"?>
+<ds:datastoreItem xmlns:ds="http://schemas.openxmlformats.org/officeDocument/2006/customXml" ds:itemID="{BEE6CF9C-3126-456A-9367-366485698D86}">
+  <ds:schemaRefs>
+    <ds:schemaRef ds:uri="http://schemas.openxmlformats.org/officeDocument/2006/bibliography"/>
+  </ds:schemaRefs>
+</ds:datastoreItem>
 </file>
</xml_diff>